<commit_message>
Actualización con cambios menores
</commit_message>
<xml_diff>
--- a/Resultados/Primeros datos LFS - CEPED.3.2020.docx
+++ b/Resultados/Primeros datos LFS - CEPED.3.2020.docx
@@ -35,19 +35,19 @@
         <w:rPr>
           <w:lang w:val="es-ES"/>
         </w:rPr>
-        <w:t>Tomo las bases de España, Francia, UK, Alemania, Grecia e Italia para 2014</w:t>
+        <w:t>Tomo las bases de España, Francia, UK, Grecia e Italia para 201</w:t>
       </w:r>
       <w:r>
         <w:rPr>
           <w:lang w:val="es-ES"/>
         </w:rPr>
-        <w:t xml:space="preserve"> (último año que tengo bajado en la compu. Estoy tratando de bajar las bases pero la conexión en casa está muy lenta</w:t>
+        <w:t>8</w:t>
       </w:r>
       <w:r>
         <w:rPr>
           <w:lang w:val="es-ES"/>
         </w:rPr>
-        <w:t>)</w:t>
+        <w:t>, y la de Alemania de 2017 (la del 2018 tiene un error para tamaño de establecimiento)</w:t>
       </w:r>
     </w:p>
     <w:p>
@@ -78,6 +78,16 @@
           <w:lang w:val="es-ES"/>
         </w:rPr>
         <w:t>Clasificación y variables</w:t>
+      </w:r>
+      <w:r>
+        <w:rPr>
+          <w:b/>
+          <w:bCs/>
+          <w:sz w:val="24"/>
+          <w:szCs w:val="24"/>
+          <w:lang w:val="es-ES"/>
+        </w:rPr>
+        <w:t xml:space="preserve"> LFS</w:t>
       </w:r>
     </w:p>
     <w:p>
@@ -146,22 +156,39 @@
         </w:numPr>
         <w:spacing w:after="0"/>
         <w:rPr>
-          <w:b/>
-          <w:bCs/>
-          <w:lang w:val="es-AR"/>
-        </w:rPr>
-      </w:pPr>
-      <w:r>
-        <w:rPr>
-          <w:lang w:val="es-AR"/>
-        </w:rPr>
-        <w:t xml:space="preserve">Ingreso: como la LFS no tiene datos sobre ingreso, usé la variable de deciles, pero creo que no está bien construida. Por ejemplo, en los datos que aparecen al final los promedios de los deciles se van todos muy para abajo </w:t>
-      </w:r>
-      <w:r>
-        <w:rPr>
-          <w:lang w:val="es-AR"/>
-        </w:rPr>
-        <w:t>en algunos países. Creo que va a ser mejor hacer alguna imputación con la SES</w:t>
+          <w:lang w:val="es-AR"/>
+        </w:rPr>
+      </w:pPr>
+      <w:r>
+        <w:rPr>
+          <w:lang w:val="es-AR"/>
+        </w:rPr>
+        <w:t>Ingreso: como la LFS no tiene datos sobre ingreso, usé la variable de deciles</w:t>
+      </w:r>
+      <w:r>
+        <w:rPr>
+          <w:lang w:val="es-AR"/>
+        </w:rPr>
+        <w:t xml:space="preserve">. Tiene dato sólo </w:t>
+      </w:r>
+      <w:r>
+        <w:rPr>
+          <w:u w:val="single"/>
+          <w:lang w:val="es-AR"/>
+        </w:rPr>
+        <w:t>sobre asalariados.</w:t>
+      </w:r>
+      <w:r>
+        <w:rPr>
+          <w:lang w:val="es-AR"/>
+        </w:rPr>
+        <w:t xml:space="preserve"> </w:t>
+      </w:r>
+      <w:r>
+        <w:rPr>
+          <w:lang w:val="es-AR"/>
+        </w:rPr>
+        <w:t>España sin datos.</w:t>
       </w:r>
     </w:p>
     <w:p>
@@ -257,6 +284,11 @@
     <w:p>
       <w:pPr>
         <w:spacing w:after="0"/>
+      </w:pPr>
+    </w:p>
+    <w:p>
+      <w:pPr>
+        <w:spacing w:after="0"/>
         <w:jc w:val="center"/>
         <w:rPr>
           <w:b/>
@@ -288,9 +320,9 @@
       <w:r>
         <w:drawing>
           <wp:inline distT="0" distB="0" distL="0" distR="0">
-            <wp:extent cx="4132580" cy="4239260"/>
-            <wp:effectExtent l="0" t="0" r="1270" b="8890"/>
-            <wp:docPr id="1" name="Imagen 1"/>
+            <wp:extent cx="4899660" cy="3821430"/>
+            <wp:effectExtent l="0" t="0" r="0" b="7620"/>
+            <wp:docPr id="8" name="Imagen 8"/>
             <wp:cNvGraphicFramePr>
               <a:graphicFrameLocks xmlns:a="http://schemas.openxmlformats.org/drawingml/2006/main" noChangeAspect="1"/>
             </wp:cNvGraphicFramePr>
@@ -319,7 +351,7 @@
                   <pic:spPr bwMode="auto">
                     <a:xfrm>
                       <a:off x="0" y="0"/>
-                      <a:ext cx="4132580" cy="4239260"/>
+                      <a:ext cx="4899660" cy="3821430"/>
                     </a:xfrm>
                     <a:prstGeom prst="rect">
                       <a:avLst/>
@@ -380,11 +412,12 @@
         </w:rPr>
       </w:pPr>
       <w:r>
+        <w:lastRenderedPageBreak/>
         <w:drawing>
           <wp:inline distT="0" distB="0" distL="0" distR="0">
-            <wp:extent cx="2873938" cy="3612578"/>
-            <wp:effectExtent l="0" t="0" r="3175" b="6985"/>
-            <wp:docPr id="2" name="Imagen 2"/>
+            <wp:extent cx="3889375" cy="3862070"/>
+            <wp:effectExtent l="0" t="0" r="0" b="5080"/>
+            <wp:docPr id="10" name="Imagen 10"/>
             <wp:cNvGraphicFramePr>
               <a:graphicFrameLocks xmlns:a="http://schemas.openxmlformats.org/drawingml/2006/main" noChangeAspect="1"/>
             </wp:cNvGraphicFramePr>
@@ -413,7 +446,7 @@
                   <pic:spPr bwMode="auto">
                     <a:xfrm>
                       <a:off x="0" y="0"/>
-                      <a:ext cx="2876730" cy="3616087"/>
+                      <a:ext cx="3889375" cy="3862070"/>
                     </a:xfrm>
                     <a:prstGeom prst="rect">
                       <a:avLst/>
@@ -498,9 +531,9 @@
       <w:r>
         <w:drawing>
           <wp:inline distT="0" distB="0" distL="0" distR="0">
-            <wp:extent cx="3165014" cy="3978464"/>
-            <wp:effectExtent l="0" t="0" r="0" b="3175"/>
-            <wp:docPr id="4" name="Imagen 4"/>
+            <wp:extent cx="3930650" cy="3957955"/>
+            <wp:effectExtent l="0" t="0" r="0" b="4445"/>
+            <wp:docPr id="11" name="Imagen 11"/>
             <wp:cNvGraphicFramePr>
               <a:graphicFrameLocks xmlns:a="http://schemas.openxmlformats.org/drawingml/2006/main" noChangeAspect="1"/>
             </wp:cNvGraphicFramePr>
@@ -508,7 +541,7 @@
               <a:graphicData uri="http://schemas.openxmlformats.org/drawingml/2006/picture">
                 <pic:pic xmlns:pic="http://schemas.openxmlformats.org/drawingml/2006/picture">
                   <pic:nvPicPr>
-                    <pic:cNvPr id="0" name="Picture 4"/>
+                    <pic:cNvPr id="0" name="Picture 3"/>
                     <pic:cNvPicPr>
                       <a:picLocks noChangeAspect="1" noChangeArrowheads="1"/>
                     </pic:cNvPicPr>
@@ -529,7 +562,7 @@
                   <pic:spPr bwMode="auto">
                     <a:xfrm>
                       <a:off x="0" y="0"/>
-                      <a:ext cx="3166582" cy="3980435"/>
+                      <a:ext cx="3930650" cy="3957955"/>
                     </a:xfrm>
                     <a:prstGeom prst="rect">
                       <a:avLst/>
@@ -551,22 +584,33 @@
         <w:spacing w:after="0"/>
         <w:jc w:val="center"/>
         <w:rPr>
-          <w:lang w:val="es-AR"/>
-        </w:rPr>
-      </w:pPr>
-    </w:p>
-    <w:p>
-      <w:pPr>
-        <w:spacing w:after="0"/>
-        <w:jc w:val="center"/>
-        <w:rPr>
-          <w:b/>
-          <w:bCs/>
-          <w:lang w:val="es-AR"/>
-        </w:rPr>
-      </w:pPr>
-      <w:bookmarkStart w:id="0" w:name="_GoBack"/>
-      <w:bookmarkEnd w:id="0"/>
+          <w:b/>
+          <w:bCs/>
+          <w:lang w:val="es-AR"/>
+        </w:rPr>
+      </w:pPr>
+    </w:p>
+    <w:p>
+      <w:pPr>
+        <w:spacing w:after="0"/>
+        <w:jc w:val="center"/>
+        <w:rPr>
+          <w:b/>
+          <w:bCs/>
+          <w:lang w:val="es-AR"/>
+        </w:rPr>
+      </w:pPr>
+    </w:p>
+    <w:p>
+      <w:pPr>
+        <w:spacing w:after="0"/>
+        <w:jc w:val="center"/>
+        <w:rPr>
+          <w:b/>
+          <w:bCs/>
+          <w:lang w:val="es-AR"/>
+        </w:rPr>
+      </w:pPr>
       <w:r>
         <w:rPr>
           <w:b/>
@@ -574,27 +618,19 @@
           <w:lang w:val="es-AR"/>
         </w:rPr>
         <w:lastRenderedPageBreak/>
-        <w:t>Ocupados en Nueve Grupos: casos ponderados y porcentaje sobre total</w:t>
-      </w:r>
-    </w:p>
-    <w:p>
-      <w:pPr>
-        <w:spacing w:after="0"/>
-        <w:jc w:val="center"/>
-        <w:rPr>
-          <w:b/>
-          <w:bCs/>
-          <w:lang w:val="es-AR"/>
-        </w:rPr>
-      </w:pPr>
-      <w:r>
-        <w:rPr>
-          <w:b/>
-          <w:bCs/>
-          <w:lang w:val="es-AR"/>
-        </w:rPr>
-        <w:t>Versión con nivel educativo</w:t>
-      </w:r>
+        <w:t>Tasa de asalarización</w:t>
+      </w:r>
+    </w:p>
+    <w:p>
+      <w:pPr>
+        <w:spacing w:after="0"/>
+        <w:jc w:val="center"/>
+        <w:rPr>
+          <w:b/>
+          <w:bCs/>
+          <w:lang w:val="es-AR"/>
+        </w:rPr>
+      </w:pPr>
     </w:p>
     <w:p>
       <w:pPr>
@@ -609,9 +645,9 @@
       <w:r>
         <w:drawing>
           <wp:inline distT="0" distB="0" distL="0" distR="0">
-            <wp:extent cx="5400040" cy="3757930"/>
+            <wp:extent cx="5400040" cy="1506220"/>
             <wp:effectExtent l="0" t="0" r="0" b="0"/>
-            <wp:docPr id="3" name="Imagen 3"/>
+            <wp:docPr id="12" name="Imagen 12"/>
             <wp:cNvGraphicFramePr>
               <a:graphicFrameLocks xmlns:a="http://schemas.openxmlformats.org/drawingml/2006/main" noChangeAspect="1"/>
             </wp:cNvGraphicFramePr>
@@ -619,7 +655,7 @@
               <a:graphicData uri="http://schemas.openxmlformats.org/drawingml/2006/picture">
                 <pic:pic xmlns:pic="http://schemas.openxmlformats.org/drawingml/2006/picture">
                   <pic:nvPicPr>
-                    <pic:cNvPr id="0" name="Picture 3"/>
+                    <pic:cNvPr id="0" name="Picture 4"/>
                     <pic:cNvPicPr>
                       <a:picLocks noChangeAspect="1" noChangeArrowheads="1"/>
                     </pic:cNvPicPr>
@@ -640,7 +676,7 @@
                   <pic:spPr bwMode="auto">
                     <a:xfrm>
                       <a:off x="0" y="0"/>
-                      <a:ext cx="5400040" cy="3757930"/>
+                      <a:ext cx="5400040" cy="1506220"/>
                     </a:xfrm>
                     <a:prstGeom prst="rect">
                       <a:avLst/>
@@ -662,30 +698,58 @@
         <w:spacing w:after="0"/>
         <w:jc w:val="center"/>
         <w:rPr>
-          <w:b/>
-          <w:bCs/>
-          <w:lang w:val="es-AR"/>
-        </w:rPr>
-      </w:pPr>
-    </w:p>
-    <w:p>
-      <w:pPr>
-        <w:spacing w:after="0"/>
-        <w:jc w:val="center"/>
-        <w:rPr>
-          <w:b/>
-          <w:bCs/>
-          <w:lang w:val="es-AR"/>
-        </w:rPr>
-      </w:pPr>
-      <w:r>
-        <w:rPr>
-          <w:b/>
-          <w:bCs/>
-          <w:lang w:val="es-AR"/>
-        </w:rPr>
-        <w:t>Versión con ISCO code</w:t>
-      </w:r>
+          <w:lang w:val="es-AR"/>
+        </w:rPr>
+      </w:pPr>
+    </w:p>
+    <w:p>
+      <w:pPr>
+        <w:spacing w:after="0"/>
+        <w:jc w:val="center"/>
+        <w:rPr>
+          <w:b/>
+          <w:bCs/>
+          <w:lang w:val="es-AR"/>
+        </w:rPr>
+      </w:pPr>
+      <w:r>
+        <w:rPr>
+          <w:b/>
+          <w:bCs/>
+          <w:lang w:val="es-AR"/>
+        </w:rPr>
+        <w:t>Ocupados en Nueve Grupos: casos ponderados y porcentaje sobre total</w:t>
+      </w:r>
+    </w:p>
+    <w:p>
+      <w:pPr>
+        <w:spacing w:after="0"/>
+        <w:jc w:val="center"/>
+        <w:rPr>
+          <w:b/>
+          <w:bCs/>
+          <w:lang w:val="es-AR"/>
+        </w:rPr>
+      </w:pPr>
+      <w:r>
+        <w:rPr>
+          <w:b/>
+          <w:bCs/>
+          <w:lang w:val="es-AR"/>
+        </w:rPr>
+        <w:t>Versión con nivel educativo</w:t>
+      </w:r>
+    </w:p>
+    <w:p>
+      <w:pPr>
+        <w:spacing w:after="0"/>
+        <w:jc w:val="center"/>
+        <w:rPr>
+          <w:b/>
+          <w:bCs/>
+          <w:lang w:val="es-AR"/>
+        </w:rPr>
+      </w:pPr>
     </w:p>
     <w:p>
       <w:pPr>
@@ -700,9 +764,9 @@
       <w:r>
         <w:drawing>
           <wp:inline distT="0" distB="0" distL="0" distR="0">
-            <wp:extent cx="5400040" cy="3757930"/>
-            <wp:effectExtent l="0" t="0" r="0" b="0"/>
-            <wp:docPr id="5" name="Imagen 5"/>
+            <wp:extent cx="5400040" cy="3345180"/>
+            <wp:effectExtent l="0" t="0" r="0" b="7620"/>
+            <wp:docPr id="13" name="Imagen 13"/>
             <wp:cNvGraphicFramePr>
               <a:graphicFrameLocks xmlns:a="http://schemas.openxmlformats.org/drawingml/2006/main" noChangeAspect="1"/>
             </wp:cNvGraphicFramePr>
@@ -731,7 +795,7 @@
                   <pic:spPr bwMode="auto">
                     <a:xfrm>
                       <a:off x="0" y="0"/>
-                      <a:ext cx="5400040" cy="3757930"/>
+                      <a:ext cx="5400040" cy="3345180"/>
                     </a:xfrm>
                     <a:prstGeom prst="rect">
                       <a:avLst/>
@@ -761,6 +825,28 @@
     </w:p>
     <w:p>
       <w:pPr>
+        <w:spacing w:after="0"/>
+        <w:jc w:val="center"/>
+        <w:rPr>
+          <w:b/>
+          <w:bCs/>
+          <w:lang w:val="es-AR"/>
+        </w:rPr>
+      </w:pPr>
+    </w:p>
+    <w:p>
+      <w:pPr>
+        <w:spacing w:after="0"/>
+        <w:jc w:val="center"/>
+        <w:rPr>
+          <w:b/>
+          <w:bCs/>
+          <w:lang w:val="es-AR"/>
+        </w:rPr>
+      </w:pPr>
+    </w:p>
+    <w:p>
+      <w:pPr>
         <w:rPr>
           <w:b/>
           <w:bCs/>
@@ -786,22 +872,24 @@
           <w:lang w:val="es-AR"/>
         </w:rPr>
       </w:pPr>
-      <w:r>
-        <w:rPr>
-          <w:b/>
-          <w:bCs/>
-          <w:lang w:val="es-AR"/>
-        </w:rPr>
-        <w:lastRenderedPageBreak/>
-        <w:t xml:space="preserve">Tasa de precariedad según </w:t>
-      </w:r>
-      <w:r>
-        <w:rPr>
-          <w:b/>
-          <w:bCs/>
-          <w:lang w:val="es-AR"/>
-        </w:rPr>
-        <w:t>Tamaño e ISCO</w:t>
+    </w:p>
+    <w:p>
+      <w:pPr>
+        <w:spacing w:after="0"/>
+        <w:jc w:val="center"/>
+        <w:rPr>
+          <w:b/>
+          <w:bCs/>
+          <w:lang w:val="es-AR"/>
+        </w:rPr>
+      </w:pPr>
+      <w:r>
+        <w:rPr>
+          <w:b/>
+          <w:bCs/>
+          <w:lang w:val="es-AR"/>
+        </w:rPr>
+        <w:t>Versión con ISCO code</w:t>
       </w:r>
     </w:p>
     <w:p>
@@ -817,9 +905,9 @@
       <w:r>
         <w:drawing>
           <wp:inline distT="0" distB="0" distL="0" distR="0">
-            <wp:extent cx="5400040" cy="1694815"/>
-            <wp:effectExtent l="0" t="0" r="0" b="635"/>
-            <wp:docPr id="6" name="Imagen 6"/>
+            <wp:extent cx="5400040" cy="3345180"/>
+            <wp:effectExtent l="0" t="0" r="0" b="7620"/>
+            <wp:docPr id="14" name="Imagen 14"/>
             <wp:cNvGraphicFramePr>
               <a:graphicFrameLocks xmlns:a="http://schemas.openxmlformats.org/drawingml/2006/main" noChangeAspect="1"/>
             </wp:cNvGraphicFramePr>
@@ -848,7 +936,7 @@
                   <pic:spPr bwMode="auto">
                     <a:xfrm>
                       <a:off x="0" y="0"/>
-                      <a:ext cx="5400040" cy="1694815"/>
+                      <a:ext cx="5400040" cy="3345180"/>
                     </a:xfrm>
                     <a:prstGeom prst="rect">
                       <a:avLst/>
@@ -878,28 +966,65 @@
     </w:p>
     <w:p>
       <w:pPr>
-        <w:spacing w:after="0"/>
-        <w:jc w:val="center"/>
-        <w:rPr>
-          <w:b/>
-          <w:bCs/>
-          <w:lang w:val="es-AR"/>
-        </w:rPr>
-      </w:pPr>
-      <w:r>
-        <w:rPr>
-          <w:b/>
-          <w:bCs/>
-          <w:lang w:val="es-AR"/>
-        </w:rPr>
-        <w:t>Tasa de precariedad según Tamaño y Educ</w:t>
-      </w:r>
+        <w:rPr>
+          <w:b/>
+          <w:bCs/>
+          <w:lang w:val="es-AR"/>
+        </w:rPr>
+      </w:pPr>
+      <w:r>
+        <w:rPr>
+          <w:b/>
+          <w:bCs/>
+          <w:lang w:val="es-AR"/>
+        </w:rPr>
+        <w:br w:type="page"/>
+      </w:r>
+    </w:p>
+    <w:p>
+      <w:pPr>
+        <w:spacing w:after="0"/>
+        <w:jc w:val="center"/>
+        <w:rPr>
+          <w:b/>
+          <w:bCs/>
+          <w:lang w:val="es-AR"/>
+        </w:rPr>
+      </w:pPr>
+      <w:r>
+        <w:rPr>
+          <w:b/>
+          <w:bCs/>
+          <w:lang w:val="es-AR"/>
+        </w:rPr>
+        <w:lastRenderedPageBreak/>
+        <w:t xml:space="preserve">Tasa de precariedad según </w:t>
+      </w:r>
+      <w:r>
+        <w:rPr>
+          <w:b/>
+          <w:bCs/>
+          <w:lang w:val="es-AR"/>
+        </w:rPr>
+        <w:t>Tamaño e ISCO</w:t>
+      </w:r>
+    </w:p>
+    <w:p>
+      <w:pPr>
+        <w:spacing w:after="0"/>
+        <w:jc w:val="center"/>
+        <w:rPr>
+          <w:b/>
+          <w:bCs/>
+          <w:lang w:val="es-AR"/>
+        </w:rPr>
+      </w:pPr>
       <w:r>
         <w:drawing>
-          <wp:inline distT="0" distB="0" distL="0" distR="0" wp14:anchorId="74565529" wp14:editId="2F0E0CD7">
-            <wp:extent cx="5400040" cy="1694815"/>
-            <wp:effectExtent l="0" t="0" r="0" b="635"/>
-            <wp:docPr id="7" name="Imagen 7"/>
+          <wp:inline distT="0" distB="0" distL="0" distR="0">
+            <wp:extent cx="5400040" cy="1506220"/>
+            <wp:effectExtent l="0" t="0" r="0" b="0"/>
+            <wp:docPr id="15" name="Imagen 15"/>
             <wp:cNvGraphicFramePr>
               <a:graphicFrameLocks xmlns:a="http://schemas.openxmlformats.org/drawingml/2006/main" noChangeAspect="1"/>
             </wp:cNvGraphicFramePr>
@@ -928,7 +1053,7 @@
                   <pic:spPr bwMode="auto">
                     <a:xfrm>
                       <a:off x="0" y="0"/>
-                      <a:ext cx="5400040" cy="1694815"/>
+                      <a:ext cx="5400040" cy="1506220"/>
                     </a:xfrm>
                     <a:prstGeom prst="rect">
                       <a:avLst/>
@@ -961,30 +1086,28 @@
         <w:spacing w:after="0"/>
         <w:jc w:val="center"/>
         <w:rPr>
-          <w:b/>
-          <w:bCs/>
-          <w:lang w:val="es-AR"/>
-        </w:rPr>
-      </w:pPr>
-      <w:r>
-        <w:rPr>
-          <w:b/>
-          <w:bCs/>
-          <w:lang w:val="es-AR"/>
-        </w:rPr>
-        <w:t>Promedio de los deciles de ingreso según Tamaño e ISCO</w:t>
-      </w:r>
-    </w:p>
-    <w:p>
-      <w:pPr>
-        <w:spacing w:after="0"/>
-        <w:jc w:val="center"/>
-        <w:rPr>
-          <w:b/>
-          <w:bCs/>
-          <w:lang w:val="es-AR"/>
-        </w:rPr>
-      </w:pPr>
+          <w:noProof/>
+          <w:lang w:val="es-AR"/>
+        </w:rPr>
+      </w:pPr>
+      <w:r>
+        <w:rPr>
+          <w:b/>
+          <w:bCs/>
+          <w:lang w:val="es-AR"/>
+        </w:rPr>
+        <w:t xml:space="preserve">Tasa de precariedad según Tamaño y </w:t>
+      </w:r>
+      <w:r>
+        <w:rPr>
+          <w:b/>
+          <w:bCs/>
+          <w:lang w:val="es-AR"/>
+        </w:rPr>
+        <w:t>Nivel educativo</w:t>
+      </w:r>
+      <w:bookmarkStart w:id="0" w:name="_GoBack"/>
+      <w:bookmarkEnd w:id="0"/>
     </w:p>
     <w:p>
       <w:pPr>
@@ -999,9 +1122,9 @@
       <w:r>
         <w:drawing>
           <wp:inline distT="0" distB="0" distL="0" distR="0">
-            <wp:extent cx="5400040" cy="1694815"/>
-            <wp:effectExtent l="0" t="0" r="0" b="635"/>
-            <wp:docPr id="9" name="Imagen 9"/>
+            <wp:extent cx="5400040" cy="1506220"/>
+            <wp:effectExtent l="0" t="0" r="0" b="0"/>
+            <wp:docPr id="16" name="Imagen 16"/>
             <wp:cNvGraphicFramePr>
               <a:graphicFrameLocks xmlns:a="http://schemas.openxmlformats.org/drawingml/2006/main" noChangeAspect="1"/>
             </wp:cNvGraphicFramePr>
@@ -1009,7 +1132,7 @@
               <a:graphicData uri="http://schemas.openxmlformats.org/drawingml/2006/picture">
                 <pic:pic xmlns:pic="http://schemas.openxmlformats.org/drawingml/2006/picture">
                   <pic:nvPicPr>
-                    <pic:cNvPr id="0" name="Picture 9"/>
+                    <pic:cNvPr id="0" name="Picture 8"/>
                     <pic:cNvPicPr>
                       <a:picLocks noChangeAspect="1" noChangeArrowheads="1"/>
                     </pic:cNvPicPr>
@@ -1030,7 +1153,109 @@
                   <pic:spPr bwMode="auto">
                     <a:xfrm>
                       <a:off x="0" y="0"/>
-                      <a:ext cx="5400040" cy="1694815"/>
+                      <a:ext cx="5400040" cy="1506220"/>
+                    </a:xfrm>
+                    <a:prstGeom prst="rect">
+                      <a:avLst/>
+                    </a:prstGeom>
+                    <a:noFill/>
+                    <a:ln>
+                      <a:noFill/>
+                    </a:ln>
+                  </pic:spPr>
+                </pic:pic>
+              </a:graphicData>
+            </a:graphic>
+          </wp:inline>
+        </w:drawing>
+      </w:r>
+    </w:p>
+    <w:p>
+      <w:pPr>
+        <w:spacing w:after="0"/>
+        <w:jc w:val="center"/>
+        <w:rPr>
+          <w:b/>
+          <w:bCs/>
+          <w:lang w:val="es-AR"/>
+        </w:rPr>
+      </w:pPr>
+    </w:p>
+    <w:p>
+      <w:pPr>
+        <w:spacing w:after="0"/>
+        <w:jc w:val="center"/>
+        <w:rPr>
+          <w:b/>
+          <w:bCs/>
+          <w:lang w:val="es-AR"/>
+        </w:rPr>
+      </w:pPr>
+      <w:r>
+        <w:rPr>
+          <w:b/>
+          <w:bCs/>
+          <w:lang w:val="es-AR"/>
+        </w:rPr>
+        <w:t>Promedio de los deciles de ingreso según Tamaño e ISCO</w:t>
+      </w:r>
+    </w:p>
+    <w:p>
+      <w:pPr>
+        <w:spacing w:after="0"/>
+        <w:jc w:val="center"/>
+        <w:rPr>
+          <w:b/>
+          <w:bCs/>
+          <w:lang w:val="es-AR"/>
+        </w:rPr>
+      </w:pPr>
+    </w:p>
+    <w:p>
+      <w:pPr>
+        <w:spacing w:after="0"/>
+        <w:jc w:val="center"/>
+        <w:rPr>
+          <w:b/>
+          <w:bCs/>
+          <w:lang w:val="es-AR"/>
+        </w:rPr>
+      </w:pPr>
+      <w:r>
+        <w:drawing>
+          <wp:inline distT="0" distB="0" distL="0" distR="0">
+            <wp:extent cx="5400040" cy="1506220"/>
+            <wp:effectExtent l="0" t="0" r="0" b="0"/>
+            <wp:docPr id="17" name="Imagen 17"/>
+            <wp:cNvGraphicFramePr>
+              <a:graphicFrameLocks xmlns:a="http://schemas.openxmlformats.org/drawingml/2006/main" noChangeAspect="1"/>
+            </wp:cNvGraphicFramePr>
+            <a:graphic xmlns:a="http://schemas.openxmlformats.org/drawingml/2006/main">
+              <a:graphicData uri="http://schemas.openxmlformats.org/drawingml/2006/picture">
+                <pic:pic xmlns:pic="http://schemas.openxmlformats.org/drawingml/2006/picture">
+                  <pic:nvPicPr>
+                    <pic:cNvPr id="0" name="Picture 9"/>
+                    <pic:cNvPicPr>
+                      <a:picLocks noChangeAspect="1" noChangeArrowheads="1"/>
+                    </pic:cNvPicPr>
+                  </pic:nvPicPr>
+                  <pic:blipFill>
+                    <a:blip r:embed="rId13">
+                      <a:extLst>
+                        <a:ext uri="{28A0092B-C50C-407E-A947-70E740481C1C}">
+                          <a14:useLocalDpi xmlns:a14="http://schemas.microsoft.com/office/drawing/2010/main" val="0"/>
+                        </a:ext>
+                      </a:extLst>
+                    </a:blip>
+                    <a:srcRect/>
+                    <a:stretch>
+                      <a:fillRect/>
+                    </a:stretch>
+                  </pic:blipFill>
+                  <pic:spPr bwMode="auto">
+                    <a:xfrm>
+                      <a:off x="0" y="0"/>
+                      <a:ext cx="5400040" cy="1506220"/>
                     </a:xfrm>
                     <a:prstGeom prst="rect">
                       <a:avLst/>
@@ -1301,6 +1526,7 @@
     <w:lsdException w:name="HTML Sample" w:semiHidden="1" w:unhideWhenUsed="1"/>
     <w:lsdException w:name="HTML Typewriter" w:semiHidden="1" w:unhideWhenUsed="1"/>
     <w:lsdException w:name="HTML Variable" w:semiHidden="1" w:unhideWhenUsed="1"/>
+    <w:lsdException w:name="Normal Table" w:semiHidden="1" w:unhideWhenUsed="1"/>
     <w:lsdException w:name="annotation subject" w:semiHidden="1" w:unhideWhenUsed="1"/>
     <w:lsdException w:name="No List" w:semiHidden="1" w:unhideWhenUsed="1"/>
     <w:lsdException w:name="Outline List 1" w:semiHidden="1" w:unhideWhenUsed="1"/>
@@ -1347,8 +1573,10 @@
     <w:lsdException w:name="Table Subtle 2" w:semiHidden="1" w:unhideWhenUsed="1"/>
     <w:lsdException w:name="Table Web 1" w:semiHidden="1" w:unhideWhenUsed="1"/>
     <w:lsdException w:name="Table Web 2" w:semiHidden="1" w:unhideWhenUsed="1"/>
+    <w:lsdException w:name="Table Web 3" w:semiHidden="1" w:unhideWhenUsed="1"/>
     <w:lsdException w:name="Balloon Text" w:semiHidden="1" w:unhideWhenUsed="1"/>
     <w:lsdException w:name="Table Grid" w:uiPriority="39"/>
+    <w:lsdException w:name="Table Theme" w:semiHidden="1" w:unhideWhenUsed="1"/>
     <w:lsdException w:name="Placeholder Text" w:semiHidden="1"/>
     <w:lsdException w:name="No Spacing" w:uiPriority="1" w:qFormat="1"/>
     <w:lsdException w:name="Light Shading" w:uiPriority="60"/>
@@ -1615,6 +1843,37 @@
       <w:ind w:left="720"/>
       <w:contextualSpacing/>
     </w:pPr>
+  </w:style>
+  <w:style w:type="paragraph" w:styleId="Textodeglobo">
+    <w:name w:val="Balloon Text"/>
+    <w:basedOn w:val="Normal"/>
+    <w:link w:val="TextodegloboCar"/>
+    <w:uiPriority w:val="99"/>
+    <w:semiHidden/>
+    <w:unhideWhenUsed/>
+    <w:rsid w:val="00113287"/>
+    <w:pPr>
+      <w:spacing w:after="0" w:line="240" w:lineRule="auto"/>
+    </w:pPr>
+    <w:rPr>
+      <w:rFonts w:ascii="Segoe UI" w:hAnsi="Segoe UI" w:cs="Segoe UI"/>
+      <w:sz w:val="18"/>
+      <w:szCs w:val="18"/>
+    </w:rPr>
+  </w:style>
+  <w:style w:type="character" w:customStyle="1" w:styleId="TextodegloboCar">
+    <w:name w:val="Texto de globo Car"/>
+    <w:basedOn w:val="Fuentedeprrafopredeter"/>
+    <w:link w:val="Textodeglobo"/>
+    <w:uiPriority w:val="99"/>
+    <w:semiHidden/>
+    <w:rsid w:val="00113287"/>
+    <w:rPr>
+      <w:rFonts w:ascii="Segoe UI" w:hAnsi="Segoe UI" w:cs="Segoe UI"/>
+      <w:sz w:val="18"/>
+      <w:szCs w:val="18"/>
+      <w:lang w:val="en-GB"/>
+    </w:rPr>
   </w:style>
 </w:styles>
 </file>

</xml_diff>